<commit_message>
modify menerima jmlh elemen berdasarkan input
</commit_message>
<xml_diff>
--- a/Practice/Week 9/Jobsheet 9.docx
+++ b/Practice/Week 9/Jobsheet 9.docx
@@ -973,6 +973,7 @@
       </w:pPr>
       <w:r>
         <w:rPr>
+          <w:noProof/>
           <w:color w:val="auto"/>
           <w:sz w:val="23"/>
           <w:szCs w:val="23"/>
@@ -1330,9 +1331,17 @@
           <w:sz w:val="23"/>
           <w:szCs w:val="23"/>
         </w:rPr>
-        <w:t>demikian?</w:t>
-      </w:r>
-      <w:proofErr w:type="spellEnd"/>
+        <w:t>demikian</w:t>
+      </w:r>
+      <w:proofErr w:type="spellEnd"/>
+      <w:r>
+        <w:rPr>
+          <w:color w:val="auto"/>
+          <w:sz w:val="23"/>
+          <w:szCs w:val="23"/>
+        </w:rPr>
+        <w:t>?</w:t>
+      </w:r>
     </w:p>
     <w:p>
       <w:pPr>
@@ -1654,6 +1663,7 @@
       <w:r>
         <w:rPr>
           <w:rFonts w:cstheme="minorHAnsi"/>
+          <w:noProof/>
           <w:color w:val="000000"/>
           <w:kern w:val="0"/>
           <w:sz w:val="23"/>
@@ -1724,6 +1734,7 @@
       <w:r>
         <w:rPr>
           <w:rFonts w:cstheme="minorHAnsi"/>
+          <w:noProof/>
           <w:color w:val="000000"/>
           <w:kern w:val="0"/>
           <w:sz w:val="23"/>
@@ -1929,6 +1940,7 @@
       <w:r>
         <w:rPr>
           <w:rFonts w:cstheme="minorHAnsi"/>
+          <w:noProof/>
           <w:color w:val="000000"/>
           <w:kern w:val="0"/>
           <w:sz w:val="23"/>
@@ -2327,6 +2339,7 @@
       </w:pPr>
       <w:r>
         <w:rPr>
+          <w:noProof/>
           <w:sz w:val="23"/>
           <w:szCs w:val="23"/>
         </w:rPr>
@@ -2554,6 +2567,7 @@
       </w:r>
       <w:r>
         <w:rPr>
+          <w:noProof/>
           <w:sz w:val="23"/>
           <w:szCs w:val="23"/>
         </w:rPr>
@@ -2891,6 +2905,7 @@
       </w:pPr>
       <w:r>
         <w:rPr>
+          <w:noProof/>
           <w:sz w:val="23"/>
           <w:szCs w:val="23"/>
         </w:rPr>
@@ -3257,6 +3272,7 @@
       </w:pPr>
       <w:r>
         <w:rPr>
+          <w:noProof/>
           <w:sz w:val="23"/>
           <w:szCs w:val="23"/>
         </w:rPr>
@@ -3497,6 +3513,7 @@
         <w:t xml:space="preserve"> </w:t>
       </w:r>
       <w:proofErr w:type="spellStart"/>
+      <w:proofErr w:type="gramStart"/>
       <w:r>
         <w:rPr>
           <w:sz w:val="23"/>
@@ -3505,6 +3522,7 @@
         <w:t>nilaiakhir.length</w:t>
       </w:r>
       <w:proofErr w:type="spellEnd"/>
+      <w:proofErr w:type="gramEnd"/>
       <w:r>
         <w:rPr>
           <w:sz w:val="23"/>
@@ -4137,12 +4155,245 @@
           <w:szCs w:val="23"/>
         </w:rPr>
       </w:pPr>
-      <w:r>
-        <w:rPr>
-          <w:sz w:val="23"/>
-          <w:szCs w:val="23"/>
-        </w:rPr>
-        <w:t>What is the use of the BREAK within the loop syntax?</w:t>
+      <w:proofErr w:type="spellStart"/>
+      <w:r>
+        <w:rPr>
+          <w:sz w:val="23"/>
+          <w:szCs w:val="23"/>
+        </w:rPr>
+        <w:t>Modifikasi</w:t>
+      </w:r>
+      <w:proofErr w:type="spellEnd"/>
+      <w:r>
+        <w:rPr>
+          <w:sz w:val="23"/>
+          <w:szCs w:val="23"/>
+        </w:rPr>
+        <w:t xml:space="preserve"> </w:t>
+      </w:r>
+      <w:proofErr w:type="spellStart"/>
+      <w:r>
+        <w:rPr>
+          <w:sz w:val="23"/>
+          <w:szCs w:val="23"/>
+        </w:rPr>
+        <w:t>kode</w:t>
+      </w:r>
+      <w:proofErr w:type="spellEnd"/>
+      <w:r>
+        <w:rPr>
+          <w:sz w:val="23"/>
+          <w:szCs w:val="23"/>
+        </w:rPr>
+        <w:t xml:space="preserve"> program pada </w:t>
+      </w:r>
+      <w:proofErr w:type="spellStart"/>
+      <w:r>
+        <w:rPr>
+          <w:sz w:val="23"/>
+          <w:szCs w:val="23"/>
+        </w:rPr>
+        <w:t>praktikum</w:t>
+      </w:r>
+      <w:proofErr w:type="spellEnd"/>
+      <w:r>
+        <w:rPr>
+          <w:sz w:val="23"/>
+          <w:szCs w:val="23"/>
+        </w:rPr>
+        <w:t xml:space="preserve"> </w:t>
+      </w:r>
+      <w:proofErr w:type="spellStart"/>
+      <w:r>
+        <w:rPr>
+          <w:sz w:val="23"/>
+          <w:szCs w:val="23"/>
+        </w:rPr>
+        <w:t>percobaan</w:t>
+      </w:r>
+      <w:proofErr w:type="spellEnd"/>
+      <w:r>
+        <w:rPr>
+          <w:sz w:val="23"/>
+          <w:szCs w:val="23"/>
+        </w:rPr>
+        <w:t xml:space="preserve"> 3 di </w:t>
+      </w:r>
+      <w:proofErr w:type="spellStart"/>
+      <w:r>
+        <w:rPr>
+          <w:sz w:val="23"/>
+          <w:szCs w:val="23"/>
+        </w:rPr>
+        <w:t>atas</w:t>
+      </w:r>
+      <w:proofErr w:type="spellEnd"/>
+      <w:r>
+        <w:rPr>
+          <w:sz w:val="23"/>
+          <w:szCs w:val="23"/>
+        </w:rPr>
+        <w:t xml:space="preserve"> (ArrayRataNilaiXXXX.java) agar program </w:t>
+      </w:r>
+      <w:proofErr w:type="spellStart"/>
+      <w:r>
+        <w:rPr>
+          <w:sz w:val="23"/>
+          <w:szCs w:val="23"/>
+        </w:rPr>
+        <w:t>dapat</w:t>
+      </w:r>
+      <w:proofErr w:type="spellEnd"/>
+      <w:r>
+        <w:rPr>
+          <w:sz w:val="23"/>
+          <w:szCs w:val="23"/>
+        </w:rPr>
+        <w:t xml:space="preserve"> </w:t>
+      </w:r>
+      <w:proofErr w:type="spellStart"/>
+      <w:r>
+        <w:rPr>
+          <w:sz w:val="23"/>
+          <w:szCs w:val="23"/>
+        </w:rPr>
+        <w:t>menampilkan</w:t>
+      </w:r>
+      <w:proofErr w:type="spellEnd"/>
+      <w:r>
+        <w:rPr>
+          <w:sz w:val="23"/>
+          <w:szCs w:val="23"/>
+        </w:rPr>
+        <w:t xml:space="preserve"> </w:t>
+      </w:r>
+      <w:proofErr w:type="spellStart"/>
+      <w:r>
+        <w:rPr>
+          <w:sz w:val="23"/>
+          <w:szCs w:val="23"/>
+        </w:rPr>
+        <w:t>banyaknya</w:t>
+      </w:r>
+      <w:proofErr w:type="spellEnd"/>
+      <w:r>
+        <w:rPr>
+          <w:sz w:val="23"/>
+          <w:szCs w:val="23"/>
+        </w:rPr>
+        <w:t xml:space="preserve"> </w:t>
+      </w:r>
+      <w:proofErr w:type="spellStart"/>
+      <w:r>
+        <w:rPr>
+          <w:sz w:val="23"/>
+          <w:szCs w:val="23"/>
+        </w:rPr>
+        <w:t>mahasiswa</w:t>
+      </w:r>
+      <w:proofErr w:type="spellEnd"/>
+      <w:r>
+        <w:rPr>
+          <w:sz w:val="23"/>
+          <w:szCs w:val="23"/>
+        </w:rPr>
+        <w:t xml:space="preserve"> yang lulus, </w:t>
+      </w:r>
+      <w:proofErr w:type="spellStart"/>
+      <w:r>
+        <w:rPr>
+          <w:sz w:val="23"/>
+          <w:szCs w:val="23"/>
+        </w:rPr>
+        <w:t>yaitu</w:t>
+      </w:r>
+      <w:proofErr w:type="spellEnd"/>
+      <w:r>
+        <w:rPr>
+          <w:sz w:val="23"/>
+          <w:szCs w:val="23"/>
+        </w:rPr>
+        <w:t xml:space="preserve"> </w:t>
+      </w:r>
+      <w:proofErr w:type="spellStart"/>
+      <w:r>
+        <w:rPr>
+          <w:sz w:val="23"/>
+          <w:szCs w:val="23"/>
+        </w:rPr>
+        <w:t>mahasiswa</w:t>
+      </w:r>
+      <w:proofErr w:type="spellEnd"/>
+      <w:r>
+        <w:rPr>
+          <w:sz w:val="23"/>
+          <w:szCs w:val="23"/>
+        </w:rPr>
+        <w:t xml:space="preserve"> yang </w:t>
+      </w:r>
+      <w:proofErr w:type="spellStart"/>
+      <w:r>
+        <w:rPr>
+          <w:sz w:val="23"/>
+          <w:szCs w:val="23"/>
+        </w:rPr>
+        <w:t>memiliki</w:t>
+      </w:r>
+      <w:proofErr w:type="spellEnd"/>
+      <w:r>
+        <w:rPr>
+          <w:sz w:val="23"/>
+          <w:szCs w:val="23"/>
+        </w:rPr>
+        <w:t xml:space="preserve"> </w:t>
+      </w:r>
+      <w:proofErr w:type="spellStart"/>
+      <w:r>
+        <w:rPr>
+          <w:sz w:val="23"/>
+          <w:szCs w:val="23"/>
+        </w:rPr>
+        <w:t>lebih</w:t>
+      </w:r>
+      <w:proofErr w:type="spellEnd"/>
+      <w:r>
+        <w:rPr>
+          <w:sz w:val="23"/>
+          <w:szCs w:val="23"/>
+        </w:rPr>
+        <w:t xml:space="preserve"> </w:t>
+      </w:r>
+      <w:proofErr w:type="spellStart"/>
+      <w:r>
+        <w:rPr>
+          <w:sz w:val="23"/>
+          <w:szCs w:val="23"/>
+        </w:rPr>
+        <w:t>besar</w:t>
+      </w:r>
+      <w:proofErr w:type="spellEnd"/>
+      <w:r>
+        <w:rPr>
+          <w:sz w:val="23"/>
+          <w:szCs w:val="23"/>
+        </w:rPr>
+        <w:t xml:space="preserve"> </w:t>
+      </w:r>
+      <w:proofErr w:type="spellStart"/>
+      <w:r>
+        <w:rPr>
+          <w:sz w:val="23"/>
+          <w:szCs w:val="23"/>
+        </w:rPr>
+        <w:t>dari</w:t>
+      </w:r>
+      <w:proofErr w:type="spellEnd"/>
+      <w:r>
+        <w:rPr>
+          <w:sz w:val="23"/>
+          <w:szCs w:val="23"/>
+        </w:rPr>
+        <w:t xml:space="preserve"> 70 (&gt;70).</w:t>
       </w:r>
     </w:p>
     <w:p>
@@ -4159,208 +4410,267 @@
           <w:szCs w:val="23"/>
         </w:rPr>
       </w:pPr>
-      <w:r>
-        <w:rPr>
-          <w:sz w:val="23"/>
-          <w:szCs w:val="23"/>
-        </w:rPr>
-        <w:t>Modify the program so that if the number of leave days requested is greater than the remaining entitlement, the program does not stop, allowing the user to enter the number of days according to the entitlement.</w:t>
+      <w:proofErr w:type="spellStart"/>
+      <w:r>
+        <w:rPr>
+          <w:sz w:val="23"/>
+          <w:szCs w:val="23"/>
+        </w:rPr>
+        <w:t>Modifikasi</w:t>
+      </w:r>
+      <w:proofErr w:type="spellEnd"/>
+      <w:r>
+        <w:rPr>
+          <w:sz w:val="23"/>
+          <w:szCs w:val="23"/>
+        </w:rPr>
+        <w:t xml:space="preserve"> program pada </w:t>
+      </w:r>
+      <w:proofErr w:type="spellStart"/>
+      <w:r>
+        <w:rPr>
+          <w:sz w:val="23"/>
+          <w:szCs w:val="23"/>
+        </w:rPr>
+        <w:t>praktikum</w:t>
+      </w:r>
+      <w:proofErr w:type="spellEnd"/>
+      <w:r>
+        <w:rPr>
+          <w:sz w:val="23"/>
+          <w:szCs w:val="23"/>
+        </w:rPr>
+        <w:t xml:space="preserve"> </w:t>
+      </w:r>
+      <w:proofErr w:type="spellStart"/>
+      <w:r>
+        <w:rPr>
+          <w:sz w:val="23"/>
+          <w:szCs w:val="23"/>
+        </w:rPr>
+        <w:t>percobaan</w:t>
+      </w:r>
+      <w:proofErr w:type="spellEnd"/>
+      <w:r>
+        <w:rPr>
+          <w:sz w:val="23"/>
+          <w:szCs w:val="23"/>
+        </w:rPr>
+        <w:t xml:space="preserve"> 3 di </w:t>
+      </w:r>
+      <w:proofErr w:type="spellStart"/>
+      <w:r>
+        <w:rPr>
+          <w:sz w:val="23"/>
+          <w:szCs w:val="23"/>
+        </w:rPr>
+        <w:t>atas</w:t>
+      </w:r>
+      <w:proofErr w:type="spellEnd"/>
+      <w:r>
+        <w:rPr>
+          <w:sz w:val="23"/>
+          <w:szCs w:val="23"/>
+        </w:rPr>
+        <w:t xml:space="preserve"> (ArrayRataNilaiXXXX.java) </w:t>
+      </w:r>
+      <w:proofErr w:type="spellStart"/>
+      <w:r>
+        <w:rPr>
+          <w:sz w:val="23"/>
+          <w:szCs w:val="23"/>
+        </w:rPr>
+        <w:t>sehingga</w:t>
+      </w:r>
+      <w:proofErr w:type="spellEnd"/>
+      <w:r>
+        <w:rPr>
+          <w:sz w:val="23"/>
+          <w:szCs w:val="23"/>
+        </w:rPr>
+        <w:t xml:space="preserve"> program </w:t>
+      </w:r>
+      <w:proofErr w:type="spellStart"/>
+      <w:r>
+        <w:rPr>
+          <w:sz w:val="23"/>
+          <w:szCs w:val="23"/>
+        </w:rPr>
+        <w:t>menerima</w:t>
+      </w:r>
+      <w:proofErr w:type="spellEnd"/>
+      <w:r>
+        <w:rPr>
+          <w:sz w:val="23"/>
+          <w:szCs w:val="23"/>
+        </w:rPr>
+        <w:t xml:space="preserve"> </w:t>
+      </w:r>
+      <w:proofErr w:type="spellStart"/>
+      <w:r>
+        <w:rPr>
+          <w:sz w:val="23"/>
+          <w:szCs w:val="23"/>
+        </w:rPr>
+        <w:t>jumlah</w:t>
+      </w:r>
+      <w:proofErr w:type="spellEnd"/>
+      <w:r>
+        <w:rPr>
+          <w:sz w:val="23"/>
+          <w:szCs w:val="23"/>
+        </w:rPr>
+        <w:t xml:space="preserve"> </w:t>
+      </w:r>
+      <w:proofErr w:type="spellStart"/>
+      <w:r>
+        <w:rPr>
+          <w:sz w:val="23"/>
+          <w:szCs w:val="23"/>
+        </w:rPr>
+        <w:t>elemen</w:t>
+      </w:r>
+      <w:proofErr w:type="spellEnd"/>
+      <w:r>
+        <w:rPr>
+          <w:sz w:val="23"/>
+          <w:szCs w:val="23"/>
+        </w:rPr>
+        <w:t xml:space="preserve"> </w:t>
+      </w:r>
+      <w:proofErr w:type="spellStart"/>
+      <w:r>
+        <w:rPr>
+          <w:sz w:val="23"/>
+          <w:szCs w:val="23"/>
+        </w:rPr>
+        <w:t>berdasarkan</w:t>
+      </w:r>
+      <w:proofErr w:type="spellEnd"/>
+      <w:r>
+        <w:rPr>
+          <w:sz w:val="23"/>
+          <w:szCs w:val="23"/>
+        </w:rPr>
+        <w:t xml:space="preserve"> input </w:t>
+      </w:r>
+      <w:proofErr w:type="spellStart"/>
+      <w:r>
+        <w:rPr>
+          <w:sz w:val="23"/>
+          <w:szCs w:val="23"/>
+        </w:rPr>
+        <w:t>dari</w:t>
+      </w:r>
+      <w:proofErr w:type="spellEnd"/>
+      <w:r>
+        <w:rPr>
+          <w:sz w:val="23"/>
+          <w:szCs w:val="23"/>
+        </w:rPr>
+        <w:t xml:space="preserve"> </w:t>
+      </w:r>
+      <w:proofErr w:type="spellStart"/>
+      <w:r>
+        <w:rPr>
+          <w:sz w:val="23"/>
+          <w:szCs w:val="23"/>
+        </w:rPr>
+        <w:t>pengguna</w:t>
+      </w:r>
+      <w:proofErr w:type="spellEnd"/>
+      <w:r>
+        <w:rPr>
+          <w:sz w:val="23"/>
+          <w:szCs w:val="23"/>
+        </w:rPr>
+        <w:t xml:space="preserve"> dan </w:t>
+      </w:r>
+      <w:proofErr w:type="spellStart"/>
+      <w:r>
+        <w:rPr>
+          <w:sz w:val="23"/>
+          <w:szCs w:val="23"/>
+        </w:rPr>
+        <w:t>mengeluarkan</w:t>
+      </w:r>
+      <w:proofErr w:type="spellEnd"/>
+      <w:r>
+        <w:rPr>
+          <w:sz w:val="23"/>
+          <w:szCs w:val="23"/>
+        </w:rPr>
+        <w:t xml:space="preserve"> output </w:t>
+      </w:r>
+      <w:proofErr w:type="spellStart"/>
+      <w:r>
+        <w:rPr>
+          <w:sz w:val="23"/>
+          <w:szCs w:val="23"/>
+        </w:rPr>
+        <w:t>seperti</w:t>
+      </w:r>
+      <w:proofErr w:type="spellEnd"/>
+      <w:r>
+        <w:rPr>
+          <w:sz w:val="23"/>
+          <w:szCs w:val="23"/>
+        </w:rPr>
+        <w:t xml:space="preserve"> </w:t>
+      </w:r>
+      <w:proofErr w:type="spellStart"/>
+      <w:r>
+        <w:rPr>
+          <w:sz w:val="23"/>
+          <w:szCs w:val="23"/>
+        </w:rPr>
+        <w:t>berikut</w:t>
+      </w:r>
+      <w:proofErr w:type="spellEnd"/>
+      <w:r>
+        <w:rPr>
+          <w:sz w:val="23"/>
+          <w:szCs w:val="23"/>
+        </w:rPr>
+        <w:t xml:space="preserve"> </w:t>
+      </w:r>
+      <w:proofErr w:type="spellStart"/>
+      <w:r>
+        <w:rPr>
+          <w:sz w:val="23"/>
+          <w:szCs w:val="23"/>
+        </w:rPr>
+        <w:t>ini</w:t>
+      </w:r>
+      <w:proofErr w:type="spellEnd"/>
+      <w:r>
+        <w:rPr>
+          <w:sz w:val="23"/>
+          <w:szCs w:val="23"/>
+        </w:rPr>
+        <w:t>:</w:t>
       </w:r>
     </w:p>
     <w:p>
       <w:pPr>
         <w:pStyle w:val="Default"/>
-        <w:numPr>
-          <w:ilvl w:val="0"/>
-          <w:numId w:val="4"/>
-        </w:numPr>
         <w:spacing w:before="240"/>
-        <w:ind w:left="357" w:hanging="357"/>
-        <w:rPr>
-          <w:sz w:val="23"/>
-          <w:szCs w:val="23"/>
-        </w:rPr>
-      </w:pPr>
-      <w:r>
-        <w:rPr>
-          <w:sz w:val="23"/>
-          <w:szCs w:val="23"/>
-        </w:rPr>
-        <w:t>Commit and push the program code to GitHub.</w:t>
-      </w:r>
-    </w:p>
-    <w:p>
-      <w:pPr>
-        <w:pStyle w:val="Default"/>
-        <w:numPr>
-          <w:ilvl w:val="0"/>
-          <w:numId w:val="4"/>
-        </w:numPr>
-        <w:spacing w:before="240"/>
-        <w:ind w:left="357" w:hanging="357"/>
-        <w:rPr>
-          <w:sz w:val="23"/>
-          <w:szCs w:val="23"/>
-        </w:rPr>
-      </w:pPr>
-      <w:r>
-        <w:rPr>
-          <w:sz w:val="23"/>
-          <w:szCs w:val="23"/>
-        </w:rPr>
-        <w:t>When typing "t" as the confirmation input, what happens? Why?</w:t>
-      </w:r>
-    </w:p>
-    <w:p>
-      <w:pPr>
-        <w:pStyle w:val="Default"/>
-        <w:numPr>
-          <w:ilvl w:val="0"/>
-          <w:numId w:val="4"/>
-        </w:numPr>
-        <w:spacing w:before="240"/>
-        <w:ind w:left="357" w:hanging="357"/>
-        <w:rPr>
-          <w:sz w:val="23"/>
-          <w:szCs w:val="23"/>
-        </w:rPr>
-      </w:pPr>
-      <w:r>
-        <w:rPr>
-          <w:sz w:val="23"/>
-          <w:szCs w:val="23"/>
-        </w:rPr>
-        <w:t>Modify the program code so that when the user enters "t" as the confirmation input, the program will stop.</w:t>
-      </w:r>
-    </w:p>
-    <w:p>
-      <w:pPr>
-        <w:pStyle w:val="Default"/>
-        <w:numPr>
-          <w:ilvl w:val="0"/>
-          <w:numId w:val="4"/>
-        </w:numPr>
-        <w:spacing w:before="240"/>
-        <w:ind w:left="357" w:hanging="357"/>
-        <w:rPr>
-          <w:sz w:val="23"/>
-          <w:szCs w:val="23"/>
-        </w:rPr>
-      </w:pPr>
-      <w:r>
-        <w:rPr>
-          <w:sz w:val="23"/>
-          <w:szCs w:val="23"/>
-        </w:rPr>
-        <w:t>Commit and push the program code to GitHub.</w:t>
-      </w:r>
-    </w:p>
-    <w:p>
-      <w:pPr>
-        <w:pStyle w:val="Default"/>
-        <w:spacing w:before="240"/>
-        <w:rPr>
-          <w:sz w:val="23"/>
-          <w:szCs w:val="23"/>
-        </w:rPr>
-      </w:pPr>
-    </w:p>
-    <w:p>
-      <w:pPr>
-        <w:pStyle w:val="Default"/>
-        <w:rPr>
-          <w:sz w:val="23"/>
-          <w:szCs w:val="23"/>
-        </w:rPr>
-      </w:pPr>
-    </w:p>
-    <w:p>
-      <w:pPr>
-        <w:pStyle w:val="Default"/>
-        <w:rPr>
-          <w:color w:val="auto"/>
-          <w:sz w:val="28"/>
-          <w:szCs w:val="28"/>
-        </w:rPr>
-      </w:pPr>
-      <w:r>
-        <w:rPr>
-          <w:b/>
-          <w:bCs/>
-          <w:color w:val="auto"/>
-          <w:sz w:val="28"/>
-          <w:szCs w:val="28"/>
-        </w:rPr>
-        <w:t>Answer</w:t>
-      </w:r>
-      <w:r>
-        <w:rPr>
-          <w:b/>
-          <w:bCs/>
-          <w:color w:val="auto"/>
-          <w:sz w:val="28"/>
-          <w:szCs w:val="28"/>
-        </w:rPr>
-        <w:t>!</w:t>
-      </w:r>
-    </w:p>
-    <w:p>
-      <w:pPr>
-        <w:pStyle w:val="Default"/>
-      </w:pPr>
-    </w:p>
-    <w:p>
-      <w:pPr>
-        <w:pStyle w:val="Default"/>
-        <w:numPr>
-          <w:ilvl w:val="0"/>
-          <w:numId w:val="9"/>
-        </w:numPr>
-        <w:spacing w:after="169"/>
-        <w:rPr>
-          <w:sz w:val="23"/>
-          <w:szCs w:val="23"/>
-        </w:rPr>
-      </w:pPr>
-      <w:r>
-        <w:rPr>
-          <w:sz w:val="23"/>
-          <w:szCs w:val="23"/>
-        </w:rPr>
-        <w:t>T</w:t>
-      </w:r>
-      <w:r>
-        <w:rPr>
-          <w:sz w:val="23"/>
-          <w:szCs w:val="23"/>
-        </w:rPr>
-        <w:t>he break statement is used within the loop to exit the loop prematurely when a specific condition is met.</w:t>
-      </w:r>
-    </w:p>
-    <w:p>
-      <w:pPr>
-        <w:pStyle w:val="Default"/>
-        <w:numPr>
-          <w:ilvl w:val="0"/>
-          <w:numId w:val="9"/>
-        </w:numPr>
-        <w:spacing w:before="240"/>
-        <w:rPr>
-          <w:sz w:val="23"/>
-          <w:szCs w:val="23"/>
-        </w:rPr>
-      </w:pPr>
-      <w:r>
-        <w:rPr>
-          <w:noProof/>
+        <w:ind w:left="357"/>
+        <w:rPr>
+          <w:sz w:val="23"/>
+          <w:szCs w:val="23"/>
+        </w:rPr>
+      </w:pPr>
+      <w:r>
+        <w:rPr>
           <w:sz w:val="23"/>
           <w:szCs w:val="23"/>
         </w:rPr>
         <w:drawing>
-          <wp:inline distT="0" distB="0" distL="0" distR="0" wp14:anchorId="64DC753E" wp14:editId="637EFC49">
-            <wp:extent cx="5326126" cy="2933323"/>
-            <wp:effectExtent l="0" t="0" r="8255" b="635"/>
-            <wp:docPr id="1715374260" name="Picture 1"/>
+          <wp:inline distT="0" distB="0" distL="0" distR="0" wp14:anchorId="37A6901F" wp14:editId="0BF3D94B">
+            <wp:extent cx="2463927" cy="1219263"/>
+            <wp:effectExtent l="0" t="0" r="0" b="0"/>
+            <wp:docPr id="1936667881" name="Picture 1"/>
             <wp:cNvGraphicFramePr>
               <a:graphicFrameLocks xmlns:a="http://schemas.openxmlformats.org/drawingml/2006/main" noChangeAspect="1"/>
             </wp:cNvGraphicFramePr>
@@ -4368,7 +4678,7 @@
               <a:graphicData uri="http://schemas.openxmlformats.org/drawingml/2006/picture">
                 <pic:pic xmlns:pic="http://schemas.openxmlformats.org/drawingml/2006/picture">
                   <pic:nvPicPr>
-                    <pic:cNvPr id="1715374260" name=""/>
+                    <pic:cNvPr id="1936667881" name=""/>
                     <pic:cNvPicPr/>
                   </pic:nvPicPr>
                   <pic:blipFill>
@@ -4380,7 +4690,7 @@
                   <pic:spPr>
                     <a:xfrm>
                       <a:off x="0" y="0"/>
-                      <a:ext cx="5334652" cy="2938018"/>
+                      <a:ext cx="2463927" cy="1219263"/>
                     </a:xfrm>
                     <a:prstGeom prst="rect">
                       <a:avLst/>
@@ -4398,54 +4708,138 @@
         <w:pStyle w:val="Default"/>
         <w:numPr>
           <w:ilvl w:val="0"/>
-          <w:numId w:val="21"/>
+          <w:numId w:val="4"/>
         </w:numPr>
         <w:spacing w:before="240"/>
-        <w:rPr>
-          <w:sz w:val="23"/>
-          <w:szCs w:val="23"/>
-        </w:rPr>
-      </w:pPr>
-      <w:r>
-        <w:rPr>
-          <w:sz w:val="23"/>
-          <w:szCs w:val="23"/>
-        </w:rPr>
-        <w:t xml:space="preserve">The </w:t>
-      </w:r>
-      <w:r>
-        <w:rPr>
-          <w:sz w:val="23"/>
-          <w:szCs w:val="23"/>
-        </w:rPr>
-        <w:t xml:space="preserve"> program will exit the loop and terminate.</w:t>
-      </w:r>
+        <w:ind w:left="357" w:hanging="357"/>
+        <w:rPr>
+          <w:sz w:val="23"/>
+          <w:szCs w:val="23"/>
+        </w:rPr>
+      </w:pPr>
+      <w:r>
+        <w:rPr>
+          <w:sz w:val="23"/>
+          <w:szCs w:val="23"/>
+        </w:rPr>
+        <w:t xml:space="preserve">Push dan commit </w:t>
+      </w:r>
+      <w:proofErr w:type="spellStart"/>
+      <w:r>
+        <w:rPr>
+          <w:sz w:val="23"/>
+          <w:szCs w:val="23"/>
+        </w:rPr>
+        <w:t>kode</w:t>
+      </w:r>
+      <w:proofErr w:type="spellEnd"/>
+      <w:r>
+        <w:rPr>
+          <w:sz w:val="23"/>
+          <w:szCs w:val="23"/>
+        </w:rPr>
+        <w:t xml:space="preserve"> program </w:t>
+      </w:r>
+      <w:proofErr w:type="spellStart"/>
+      <w:r>
+        <w:rPr>
+          <w:sz w:val="23"/>
+          <w:szCs w:val="23"/>
+        </w:rPr>
+        <w:t>ke</w:t>
+      </w:r>
+      <w:proofErr w:type="spellEnd"/>
+      <w:r>
+        <w:rPr>
+          <w:sz w:val="23"/>
+          <w:szCs w:val="23"/>
+        </w:rPr>
+        <w:t xml:space="preserve"> </w:t>
+      </w:r>
+      <w:proofErr w:type="spellStart"/>
+      <w:r>
+        <w:rPr>
+          <w:sz w:val="23"/>
+          <w:szCs w:val="23"/>
+        </w:rPr>
+        <w:t>github</w:t>
+      </w:r>
+      <w:proofErr w:type="spellEnd"/>
+      <w:r>
+        <w:rPr>
+          <w:sz w:val="23"/>
+          <w:szCs w:val="23"/>
+        </w:rPr>
+        <w:t>.</w:t>
+      </w:r>
+    </w:p>
+    <w:p>
+      <w:pPr>
+        <w:pStyle w:val="Default"/>
+        <w:rPr>
+          <w:sz w:val="28"/>
+          <w:szCs w:val="28"/>
+        </w:rPr>
+      </w:pPr>
+    </w:p>
+    <w:p>
+      <w:pPr>
+        <w:pStyle w:val="Default"/>
+        <w:rPr>
+          <w:color w:val="auto"/>
+          <w:sz w:val="28"/>
+          <w:szCs w:val="28"/>
+        </w:rPr>
+      </w:pPr>
+      <w:r>
+        <w:rPr>
+          <w:b/>
+          <w:bCs/>
+          <w:color w:val="auto"/>
+          <w:sz w:val="28"/>
+          <w:szCs w:val="28"/>
+        </w:rPr>
+        <w:t>Answer</w:t>
+      </w:r>
+      <w:r>
+        <w:rPr>
+          <w:b/>
+          <w:bCs/>
+          <w:color w:val="auto"/>
+          <w:sz w:val="28"/>
+          <w:szCs w:val="28"/>
+        </w:rPr>
+        <w:t>!</w:t>
+      </w:r>
+    </w:p>
+    <w:p>
+      <w:pPr>
+        <w:pStyle w:val="Default"/>
+      </w:pPr>
     </w:p>
     <w:p>
       <w:pPr>
         <w:pStyle w:val="Default"/>
         <w:numPr>
           <w:ilvl w:val="0"/>
-          <w:numId w:val="21"/>
+          <w:numId w:val="9"/>
         </w:numPr>
-        <w:spacing w:before="240"/>
-        <w:rPr>
-          <w:sz w:val="23"/>
-          <w:szCs w:val="23"/>
-        </w:rPr>
-      </w:pPr>
-      <w:r>
-        <w:rPr>
-          <w:noProof/>
-          <w:sz w:val="23"/>
-          <w:szCs w:val="23"/>
-        </w:rPr>
-        <w:lastRenderedPageBreak/>
+        <w:spacing w:after="169"/>
+        <w:rPr>
+          <w:sz w:val="23"/>
+          <w:szCs w:val="23"/>
+        </w:rPr>
+      </w:pPr>
+      <w:r>
+        <w:rPr>
+          <w:sz w:val="23"/>
+          <w:szCs w:val="23"/>
+        </w:rPr>
         <w:drawing>
-          <wp:inline distT="0" distB="0" distL="0" distR="0" wp14:anchorId="59FA79BD" wp14:editId="791D3ECB">
-            <wp:extent cx="5326126" cy="2933323"/>
-            <wp:effectExtent l="0" t="0" r="8255" b="635"/>
-            <wp:docPr id="19259826" name="Picture 19259826"/>
+          <wp:inline distT="0" distB="0" distL="0" distR="0" wp14:anchorId="40825C8F" wp14:editId="6854D2C3">
+            <wp:extent cx="5731510" cy="4723765"/>
+            <wp:effectExtent l="0" t="0" r="2540" b="635"/>
+            <wp:docPr id="481562932" name="Picture 1"/>
             <wp:cNvGraphicFramePr>
               <a:graphicFrameLocks xmlns:a="http://schemas.openxmlformats.org/drawingml/2006/main" noChangeAspect="1"/>
             </wp:cNvGraphicFramePr>
@@ -4453,11 +4847,11 @@
               <a:graphicData uri="http://schemas.openxmlformats.org/drawingml/2006/picture">
                 <pic:pic xmlns:pic="http://schemas.openxmlformats.org/drawingml/2006/picture">
                   <pic:nvPicPr>
-                    <pic:cNvPr id="1715374260" name=""/>
+                    <pic:cNvPr id="481562932" name=""/>
                     <pic:cNvPicPr/>
                   </pic:nvPicPr>
                   <pic:blipFill>
-                    <a:blip r:embed="rId16"/>
+                    <a:blip r:embed="rId17"/>
                     <a:stretch>
                       <a:fillRect/>
                     </a:stretch>
@@ -4465,7 +4859,7 @@
                   <pic:spPr>
                     <a:xfrm>
                       <a:off x="0" y="0"/>
-                      <a:ext cx="5334652" cy="2938018"/>
+                      <a:ext cx="5731510" cy="4723765"/>
                     </a:xfrm>
                     <a:prstGeom prst="rect">
                       <a:avLst/>
@@ -4478,167 +4872,27 @@
         </w:drawing>
       </w:r>
     </w:p>
-    <w:bookmarkEnd w:id="1"/>
     <w:p>
       <w:pPr>
-        <w:rPr>
-          <w:b/>
-          <w:bCs/>
-          <w:sz w:val="32"/>
-          <w:szCs w:val="32"/>
-        </w:rPr>
-      </w:pPr>
-    </w:p>
-    <w:p>
-      <w:pPr>
-        <w:rPr>
-          <w:b/>
-          <w:bCs/>
-          <w:sz w:val="28"/>
-          <w:szCs w:val="28"/>
-        </w:rPr>
-      </w:pPr>
-      <w:r>
-        <w:rPr>
-          <w:b/>
-          <w:bCs/>
-          <w:sz w:val="28"/>
-          <w:szCs w:val="28"/>
-        </w:rPr>
-        <w:t>Assignment</w:t>
-      </w:r>
-    </w:p>
-    <w:p>
-      <w:pPr>
         <w:pStyle w:val="Default"/>
-        <w:spacing w:line="360" w:lineRule="auto"/>
-        <w:rPr>
-          <w:b/>
-          <w:bCs/>
-        </w:rPr>
-      </w:pPr>
-      <w:r>
-        <w:rPr>
-          <w:b/>
-          <w:bCs/>
-        </w:rPr>
-        <w:t>Times: 130 minutes</w:t>
-      </w:r>
-    </w:p>
-    <w:p>
-      <w:pPr>
-        <w:pStyle w:val="Default"/>
-        <w:numPr>
-          <w:ilvl w:val="0"/>
-          <w:numId w:val="22"/>
-        </w:numPr>
-        <w:spacing w:line="360" w:lineRule="auto"/>
-      </w:pPr>
-      <w:r>
-        <w:t>Implement the flowchart that was already created in the assignment for the Basic Programming course related to the project into your program.</w:t>
-      </w:r>
-    </w:p>
-    <w:p>
-      <w:pPr>
-        <w:pStyle w:val="Default"/>
-        <w:numPr>
-          <w:ilvl w:val="0"/>
-          <w:numId w:val="22"/>
-        </w:numPr>
-        <w:spacing w:line="360" w:lineRule="auto"/>
-      </w:pPr>
-      <w:r>
-        <w:t>Push and commit the result of your program code to your project repository.</w:t>
-      </w:r>
-    </w:p>
-    <w:p>
-      <w:pPr>
-        <w:pStyle w:val="Default"/>
-        <w:numPr>
-          <w:ilvl w:val="0"/>
-          <w:numId w:val="22"/>
-        </w:numPr>
-        <w:spacing w:line="360" w:lineRule="auto"/>
-        <w:rPr>
-          <w:color w:val="auto"/>
-          <w:sz w:val="28"/>
-          <w:szCs w:val="28"/>
-        </w:rPr>
-      </w:pPr>
-      <w:r>
-        <w:t>Note: the assignment should only apply the material from sessions 1 to 7</w:t>
-      </w:r>
-      <w:r>
-        <w:t>.</w:t>
-      </w:r>
-    </w:p>
-    <w:p>
-      <w:pPr>
-        <w:pStyle w:val="Default"/>
-        <w:spacing w:line="276" w:lineRule="auto"/>
-        <w:rPr>
-          <w:color w:val="auto"/>
-          <w:sz w:val="28"/>
-          <w:szCs w:val="28"/>
-        </w:rPr>
-      </w:pPr>
-    </w:p>
-    <w:p>
-      <w:pPr>
-        <w:pStyle w:val="Default"/>
-        <w:rPr>
-          <w:b/>
-          <w:bCs/>
-          <w:color w:val="auto"/>
-          <w:sz w:val="28"/>
-          <w:szCs w:val="28"/>
-        </w:rPr>
-      </w:pPr>
-      <w:r>
-        <w:rPr>
-          <w:b/>
-          <w:bCs/>
-          <w:color w:val="auto"/>
-          <w:sz w:val="28"/>
-          <w:szCs w:val="28"/>
-        </w:rPr>
-        <w:t>Answer!</w:t>
-      </w:r>
-    </w:p>
-    <w:p>
-      <w:pPr>
-        <w:pStyle w:val="Default"/>
-        <w:rPr>
-          <w:b/>
-          <w:bCs/>
-          <w:color w:val="auto"/>
-          <w:sz w:val="28"/>
-          <w:szCs w:val="28"/>
-        </w:rPr>
-      </w:pPr>
-    </w:p>
-    <w:p>
-      <w:pPr>
-        <w:pStyle w:val="Default"/>
-        <w:rPr>
-          <w:color w:val="auto"/>
-          <w:sz w:val="28"/>
-          <w:szCs w:val="28"/>
-        </w:rPr>
-      </w:pPr>
-      <w:r>
-        <w:rPr>
-          <w:noProof/>
-          <w:color w:val="auto"/>
-          <w:sz w:val="28"/>
-          <w:szCs w:val="28"/>
+        <w:spacing w:after="169"/>
+        <w:ind w:left="360"/>
+        <w:rPr>
+          <w:sz w:val="23"/>
+          <w:szCs w:val="23"/>
+        </w:rPr>
+      </w:pPr>
+      <w:r>
+        <w:rPr>
+          <w:sz w:val="23"/>
+          <w:szCs w:val="23"/>
         </w:rPr>
         <w:lastRenderedPageBreak/>
         <w:drawing>
-          <wp:inline distT="0" distB="0" distL="0" distR="0" wp14:anchorId="2108AE50" wp14:editId="6ECA844B">
-            <wp:extent cx="5510983" cy="4064000"/>
-            <wp:effectExtent l="0" t="0" r="0" b="0"/>
-            <wp:docPr id="87661835" name="Picture 1"/>
+          <wp:inline distT="0" distB="0" distL="0" distR="0" wp14:anchorId="7A433F62" wp14:editId="7AAAAABC">
+            <wp:extent cx="4019550" cy="1843386"/>
+            <wp:effectExtent l="0" t="0" r="0" b="5080"/>
+            <wp:docPr id="1893136089" name="Picture 1"/>
             <wp:cNvGraphicFramePr>
               <a:graphicFrameLocks xmlns:a="http://schemas.openxmlformats.org/drawingml/2006/main" noChangeAspect="1"/>
             </wp:cNvGraphicFramePr>
@@ -4646,18 +4900,18 @@
               <a:graphicData uri="http://schemas.openxmlformats.org/drawingml/2006/picture">
                 <pic:pic xmlns:pic="http://schemas.openxmlformats.org/drawingml/2006/picture">
                   <pic:nvPicPr>
-                    <pic:cNvPr id="87661835" name=""/>
+                    <pic:cNvPr id="1893136089" name=""/>
                     <pic:cNvPicPr/>
                   </pic:nvPicPr>
                   <pic:blipFill rotWithShape="1">
-                    <a:blip r:embed="rId17"/>
-                    <a:srcRect l="815"/>
+                    <a:blip r:embed="rId18"/>
+                    <a:srcRect t="1927" b="1"/>
                     <a:stretch/>
                   </pic:blipFill>
                   <pic:spPr bwMode="auto">
                     <a:xfrm>
                       <a:off x="0" y="0"/>
-                      <a:ext cx="5511267" cy="4064209"/>
+                      <a:ext cx="4019757" cy="1843481"/>
                     </a:xfrm>
                     <a:prstGeom prst="rect">
                       <a:avLst/>
@@ -4681,13 +4935,111 @@
     <w:p>
       <w:pPr>
         <w:pStyle w:val="Default"/>
-        <w:rPr>
-          <w:color w:val="auto"/>
-          <w:sz w:val="28"/>
-          <w:szCs w:val="28"/>
-        </w:rPr>
-      </w:pPr>
+        <w:numPr>
+          <w:ilvl w:val="0"/>
+          <w:numId w:val="9"/>
+        </w:numPr>
+        <w:spacing w:before="240"/>
+        <w:rPr>
+          <w:sz w:val="23"/>
+          <w:szCs w:val="23"/>
+        </w:rPr>
+      </w:pPr>
+      <w:r>
+        <w:rPr>
+          <w:sz w:val="23"/>
+          <w:szCs w:val="23"/>
+        </w:rPr>
+        <w:drawing>
+          <wp:inline distT="0" distB="0" distL="0" distR="0" wp14:anchorId="11A88626" wp14:editId="092F15D5">
+            <wp:extent cx="5435879" cy="5042159"/>
+            <wp:effectExtent l="0" t="0" r="0" b="6350"/>
+            <wp:docPr id="526418233" name="Picture 1"/>
+            <wp:cNvGraphicFramePr>
+              <a:graphicFrameLocks xmlns:a="http://schemas.openxmlformats.org/drawingml/2006/main" noChangeAspect="1"/>
+            </wp:cNvGraphicFramePr>
+            <a:graphic xmlns:a="http://schemas.openxmlformats.org/drawingml/2006/main">
+              <a:graphicData uri="http://schemas.openxmlformats.org/drawingml/2006/picture">
+                <pic:pic xmlns:pic="http://schemas.openxmlformats.org/drawingml/2006/picture">
+                  <pic:nvPicPr>
+                    <pic:cNvPr id="526418233" name=""/>
+                    <pic:cNvPicPr/>
+                  </pic:nvPicPr>
+                  <pic:blipFill>
+                    <a:blip r:embed="rId19"/>
+                    <a:stretch>
+                      <a:fillRect/>
+                    </a:stretch>
+                  </pic:blipFill>
+                  <pic:spPr>
+                    <a:xfrm>
+                      <a:off x="0" y="0"/>
+                      <a:ext cx="5435879" cy="5042159"/>
+                    </a:xfrm>
+                    <a:prstGeom prst="rect">
+                      <a:avLst/>
+                    </a:prstGeom>
+                  </pic:spPr>
+                </pic:pic>
+              </a:graphicData>
+            </a:graphic>
+          </wp:inline>
+        </w:drawing>
+      </w:r>
     </w:p>
+    <w:p>
+      <w:pPr>
+        <w:pStyle w:val="Default"/>
+        <w:spacing w:before="240"/>
+        <w:ind w:left="360"/>
+        <w:rPr>
+          <w:sz w:val="23"/>
+          <w:szCs w:val="23"/>
+        </w:rPr>
+      </w:pPr>
+      <w:r>
+        <w:rPr>
+          <w:sz w:val="23"/>
+          <w:szCs w:val="23"/>
+        </w:rPr>
+        <w:drawing>
+          <wp:inline distT="0" distB="0" distL="0" distR="0" wp14:anchorId="056702D7" wp14:editId="5BE4AA60">
+            <wp:extent cx="3143412" cy="1263715"/>
+            <wp:effectExtent l="0" t="0" r="0" b="0"/>
+            <wp:docPr id="553731684" name="Picture 1"/>
+            <wp:cNvGraphicFramePr>
+              <a:graphicFrameLocks xmlns:a="http://schemas.openxmlformats.org/drawingml/2006/main" noChangeAspect="1"/>
+            </wp:cNvGraphicFramePr>
+            <a:graphic xmlns:a="http://schemas.openxmlformats.org/drawingml/2006/main">
+              <a:graphicData uri="http://schemas.openxmlformats.org/drawingml/2006/picture">
+                <pic:pic xmlns:pic="http://schemas.openxmlformats.org/drawingml/2006/picture">
+                  <pic:nvPicPr>
+                    <pic:cNvPr id="553731684" name=""/>
+                    <pic:cNvPicPr/>
+                  </pic:nvPicPr>
+                  <pic:blipFill>
+                    <a:blip r:embed="rId20"/>
+                    <a:stretch>
+                      <a:fillRect/>
+                    </a:stretch>
+                  </pic:blipFill>
+                  <pic:spPr>
+                    <a:xfrm>
+                      <a:off x="0" y="0"/>
+                      <a:ext cx="3143412" cy="1263715"/>
+                    </a:xfrm>
+                    <a:prstGeom prst="rect">
+                      <a:avLst/>
+                    </a:prstGeom>
+                  </pic:spPr>
+                </pic:pic>
+              </a:graphicData>
+            </a:graphic>
+          </wp:inline>
+        </w:drawing>
+      </w:r>
+    </w:p>
+    <w:bookmarkEnd w:id="1"/>
     <w:p>
       <w:pPr>
         <w:pStyle w:val="Default"/>

</xml_diff>